<commit_message>
Fin du tp ma gueule
</commit_message>
<xml_diff>
--- a/tp1_mahbouli_jousserand.docx
+++ b/tp1_mahbouli_jousserand.docx
@@ -6,16 +6,12 @@
       <w:pPr>
         <w:jc w:val="center"/>
         <w:rPr>
-          <w:b/>
-          <w:bCs/>
           <w:sz w:val="40"/>
           <w:szCs w:val="40"/>
         </w:rPr>
       </w:pPr>
       <w:r>
         <w:rPr>
-          <w:b/>
-          <w:bCs/>
           <w:sz w:val="40"/>
           <w:szCs w:val="40"/>
         </w:rPr>
@@ -24,8 +20,6 @@
       <w:proofErr w:type="gramStart"/>
       <w:r>
         <w:rPr>
-          <w:b/>
-          <w:bCs/>
           <w:sz w:val="40"/>
           <w:szCs w:val="40"/>
         </w:rPr>
@@ -34,8 +28,6 @@
       <w:proofErr w:type="gramEnd"/>
       <w:r>
         <w:rPr>
-          <w:b/>
-          <w:bCs/>
           <w:sz w:val="40"/>
           <w:szCs w:val="40"/>
         </w:rPr>
@@ -45,40 +37,16 @@
     <w:p>
       <w:pPr>
         <w:rPr>
-          <w:b/>
-          <w:bCs/>
           <w:sz w:val="30"/>
           <w:szCs w:val="30"/>
         </w:rPr>
       </w:pPr>
       <w:r>
         <w:rPr>
-          <w:b/>
-          <w:bCs/>
           <w:sz w:val="30"/>
           <w:szCs w:val="30"/>
         </w:rPr>
-        <w:t xml:space="preserve">Page 3 – </w:t>
-      </w:r>
-      <w:proofErr w:type="spellStart"/>
-      <w:r>
-        <w:rPr>
-          <w:b/>
-          <w:bCs/>
-          <w:sz w:val="30"/>
-          <w:szCs w:val="30"/>
-        </w:rPr>
-        <w:t>Opening</w:t>
-      </w:r>
-      <w:proofErr w:type="spellEnd"/>
-      <w:r>
-        <w:rPr>
-          <w:b/>
-          <w:bCs/>
-          <w:sz w:val="30"/>
-          <w:szCs w:val="30"/>
-        </w:rPr>
-        <w:t xml:space="preserve"> a terminal</w:t>
+        <w:t>Page 3 – Opening a terminal</w:t>
       </w:r>
     </w:p>
     <w:p>
@@ -90,23 +58,7 @@
         </w:numPr>
       </w:pPr>
       <w:r>
-        <w:t xml:space="preserve">Que désigne les mots anglais suivants : terminal, console, prompt, </w:t>
-      </w:r>
-      <w:proofErr w:type="spellStart"/>
-      <w:r>
-        <w:t>shell</w:t>
-      </w:r>
-      <w:proofErr w:type="spellEnd"/>
-      <w:r>
-        <w:t xml:space="preserve">, </w:t>
-      </w:r>
-      <w:proofErr w:type="spellStart"/>
-      <w:r>
-        <w:t>bash</w:t>
-      </w:r>
-      <w:proofErr w:type="spellEnd"/>
-      <w:r>
-        <w:t xml:space="preserve"> ?</w:t>
+        <w:t>Que désigne les mots anglais suivants : terminal, console, prompt, shell, bash ?</w:t>
       </w:r>
     </w:p>
     <w:p>
@@ -183,51 +135,27 @@
       <w:r>
         <w:rPr>
           <w:color w:val="0070C0"/>
-          <w:lang w:val="en-GB"/>
         </w:rPr>
         <w:t xml:space="preserve">Bash = </w:t>
       </w:r>
       <w:r>
         <w:rPr>
           <w:color w:val="0070C0"/>
-          <w:lang w:val="en-GB"/>
         </w:rPr>
         <w:t>Bourne again shell</w:t>
       </w:r>
       <w:r>
         <w:rPr>
           <w:color w:val="0070C0"/>
-          <w:lang w:val="en-GB"/>
         </w:rPr>
         <w:t>.</w:t>
       </w:r>
       <w:r>
         <w:rPr>
           <w:color w:val="0070C0"/>
-          <w:lang w:val="en-GB"/>
-        </w:rPr>
-        <w:t xml:space="preserve"> </w:t>
-      </w:r>
-      <w:r>
-        <w:rPr>
-          <w:color w:val="0070C0"/>
-        </w:rPr>
-        <w:t>Ce que Unix utilisait a</w:t>
-      </w:r>
-      <w:r>
-        <w:rPr>
-          <w:color w:val="0070C0"/>
-        </w:rPr>
-        <w:t xml:space="preserve">vant, interpréteur des lignes de commandes du </w:t>
-      </w:r>
-      <w:proofErr w:type="spellStart"/>
-      <w:r>
-        <w:rPr>
-          <w:color w:val="0070C0"/>
-        </w:rPr>
-        <w:t>shell</w:t>
-      </w:r>
-      <w:proofErr w:type="spellEnd"/>
+        </w:rPr>
+        <w:t xml:space="preserve"> Ce que Unix utilisait avant, interpréteur des lignes de commandes du shell</w:t>
+      </w:r>
     </w:p>
     <w:p>
       <w:pPr>
@@ -238,15 +166,7 @@
         </w:numPr>
       </w:pPr>
       <w:r>
-        <w:t xml:space="preserve">Que fait la commande </w:t>
-      </w:r>
-      <w:proofErr w:type="spellStart"/>
-      <w:r>
-        <w:t>pwd</w:t>
-      </w:r>
-      <w:proofErr w:type="spellEnd"/>
-      <w:r>
-        <w:t xml:space="preserve"> ? De quoi est-elle l’abréviation ?</w:t>
+        <w:t>Que fait la commande pwd ? De quoi est-elle l’abréviation ?</w:t>
       </w:r>
     </w:p>
     <w:p>
@@ -266,48 +186,7 @@
           <w:color w:val="0070C0"/>
         </w:rPr>
         <w:br/>
-      </w:r>
-      <w:proofErr w:type="spellStart"/>
-      <w:r>
-        <w:rPr>
-          <w:color w:val="0070C0"/>
-        </w:rPr>
-        <w:t>pdw</w:t>
-      </w:r>
-      <w:proofErr w:type="spellEnd"/>
-      <w:r>
-        <w:rPr>
-          <w:color w:val="0070C0"/>
-        </w:rPr>
-        <w:t xml:space="preserve"> = </w:t>
-      </w:r>
-      <w:proofErr w:type="spellStart"/>
-      <w:r>
-        <w:rPr>
-          <w:color w:val="0070C0"/>
-        </w:rPr>
-        <w:t>Print</w:t>
-      </w:r>
-      <w:proofErr w:type="spellEnd"/>
-      <w:r>
-        <w:rPr>
-          <w:color w:val="0070C0"/>
-        </w:rPr>
-        <w:t xml:space="preserve"> </w:t>
-      </w:r>
-      <w:proofErr w:type="spellStart"/>
-      <w:r>
-        <w:rPr>
-          <w:color w:val="0070C0"/>
-        </w:rPr>
-        <w:t>Working</w:t>
-      </w:r>
-      <w:proofErr w:type="spellEnd"/>
-      <w:r>
-        <w:rPr>
-          <w:color w:val="0070C0"/>
-        </w:rPr>
-        <w:t xml:space="preserve"> Directory</w:t>
+        <w:t>pdw = Print Working Directory</w:t>
       </w:r>
     </w:p>
     <w:p>
@@ -319,15 +198,7 @@
         </w:numPr>
       </w:pPr>
       <w:r>
-        <w:t xml:space="preserve">Que fait la commande man </w:t>
-      </w:r>
-      <w:proofErr w:type="spellStart"/>
-      <w:r>
-        <w:t>pwd</w:t>
-      </w:r>
-      <w:proofErr w:type="spellEnd"/>
-      <w:r>
-        <w:t xml:space="preserve"> ? Quelle est la touche pour quitter ?</w:t>
+        <w:t>Que fait la commande man pwd ? Quelle est la touche pour quitter ?</w:t>
       </w:r>
     </w:p>
     <w:p>
@@ -352,16 +223,8 @@
         <w:rPr>
           <w:color w:val="0070C0"/>
         </w:rPr>
-        <w:t xml:space="preserve">de la commande </w:t>
-      </w:r>
-      <w:proofErr w:type="spellStart"/>
-      <w:r>
-        <w:rPr>
-          <w:color w:val="0070C0"/>
-        </w:rPr>
-        <w:t>pwd</w:t>
-      </w:r>
-      <w:proofErr w:type="spellEnd"/>
+        <w:t>de la commande pwd</w:t>
+      </w:r>
     </w:p>
     <w:p>
       <w:pPr>
@@ -391,8 +254,6 @@
         <w:rPr>
           <w:rStyle w:val="CodeHTML"/>
           <w:rFonts w:eastAsiaTheme="minorHAnsi"/>
-          <w:b/>
-          <w:bCs/>
           <w:color w:val="0070C0"/>
         </w:rPr>
         <w:t>/</w:t>
@@ -514,7 +375,21 @@
         <w:rPr>
           <w:color w:val="0070C0"/>
         </w:rPr>
-        <w:t>Pour remonter d’un répertoire dans l’arborescence on utilise « .. » </w:t>
+        <w:t>Pour remonter d’un répertoire dans l’arborescence on utilise</w:t>
+      </w:r>
+      <w:proofErr w:type="gramStart"/>
+      <w:r>
+        <w:rPr>
+          <w:color w:val="0070C0"/>
+        </w:rPr>
+        <w:t xml:space="preserve"> « ..</w:t>
+      </w:r>
+      <w:proofErr w:type="gramEnd"/>
+      <w:r>
+        <w:rPr>
+          <w:color w:val="0070C0"/>
+        </w:rPr>
+        <w:t> » </w:t>
       </w:r>
       <w:r>
         <w:rPr>
@@ -677,31 +552,13 @@
         <w:rPr>
           <w:color w:val="0070C0"/>
         </w:rPr>
-        <w:t xml:space="preserve"> ~</w:t>
-      </w:r>
-      <w:r>
-        <w:rPr>
-          <w:color w:val="0070C0"/>
-        </w:rPr>
-        <w:t xml:space="preserve"> : passer </w:t>
-      </w:r>
-      <w:r>
-        <w:rPr>
-          <w:color w:val="0070C0"/>
-        </w:rPr>
-        <w:t xml:space="preserve">du root jusqu’au chemin de l’utilisateur (équivalent à </w:t>
-      </w:r>
-      <w:r>
-        <w:rPr>
-          <w:color w:val="0070C0"/>
-        </w:rPr>
-        <w:t>/home/USERNAME</w:t>
-      </w:r>
-      <w:r>
-        <w:rPr>
-          <w:color w:val="0070C0"/>
-        </w:rPr>
-        <w:t>)</w:t>
+        <w:t xml:space="preserve"> ~ : passer </w:t>
+      </w:r>
+      <w:r>
+        <w:rPr>
+          <w:color w:val="0070C0"/>
+        </w:rPr>
+        <w:t>du root jusqu’au chemin de l’utilisateur (équivalent à /home/USERNAME)</w:t>
       </w:r>
     </w:p>
     <w:p>
@@ -788,33 +645,13 @@
         <w:rPr>
           <w:color w:val="0070C0"/>
         </w:rPr>
-        <w:t>retour en arrière</w:t>
-      </w:r>
-      <w:r>
-        <w:rPr>
-          <w:color w:val="0070C0"/>
-        </w:rPr>
-        <w:t xml:space="preserve"> </w:t>
-      </w:r>
-      <w:r>
-        <w:rPr>
-          <w:color w:val="0070C0"/>
-        </w:rPr>
-        <w:t xml:space="preserve">(si un cd exécuté précédemment alors il te remets de </w:t>
-      </w:r>
-      <w:proofErr w:type="spellStart"/>
-      <w:r>
-        <w:rPr>
-          <w:color w:val="0070C0"/>
-        </w:rPr>
-        <w:t>dans</w:t>
-      </w:r>
-      <w:proofErr w:type="spellEnd"/>
-      <w:r>
-        <w:rPr>
-          <w:color w:val="0070C0"/>
-        </w:rPr>
-        <w:t>)</w:t>
+        <w:t xml:space="preserve">retour en arrière </w:t>
+      </w:r>
+      <w:r>
+        <w:rPr>
+          <w:color w:val="0070C0"/>
+        </w:rPr>
+        <w:t>(si un cd exécuté précédemment alors il te remets de dans)</w:t>
       </w:r>
     </w:p>
     <w:p>
@@ -829,14 +666,9 @@
       <w:r>
         <w:t xml:space="preserve">Que fait la commande </w:t>
       </w:r>
-      <w:proofErr w:type="spellStart"/>
-      <w:proofErr w:type="gramStart"/>
-      <w:r>
-        <w:t>whoami</w:t>
-      </w:r>
-      <w:proofErr w:type="spellEnd"/>
-      <w:r>
-        <w:t>?</w:t>
+      <w:proofErr w:type="gramStart"/>
+      <w:r>
+        <w:t>whoami?</w:t>
       </w:r>
       <w:proofErr w:type="gramEnd"/>
       <w:r>
@@ -854,7 +686,6 @@
           <w:color w:val="0070C0"/>
         </w:rPr>
       </w:pPr>
-      <w:proofErr w:type="spellStart"/>
       <w:r>
         <w:rPr>
           <w:color w:val="0070C0"/>
@@ -871,425 +702,1501 @@
         <w:rPr>
           <w:color w:val="0070C0"/>
         </w:rPr>
-        <w:t>oami</w:t>
-      </w:r>
-      <w:proofErr w:type="spellEnd"/>
-      <w:r>
-        <w:rPr>
-          <w:color w:val="0070C0"/>
-        </w:rPr>
-        <w:t xml:space="preserve"> renvoies ton nom d’utilisateur</w:t>
-      </w:r>
-    </w:p>
-    <w:p>
-      <w:pPr>
-        <w:rPr>
-          <w:b/>
-          <w:bCs/>
+        <w:t>oami renvoies ton nom d’utilisateur</w:t>
+      </w:r>
+    </w:p>
+    <w:p>
+      <w:pPr>
+        <w:rPr>
           <w:sz w:val="30"/>
           <w:szCs w:val="30"/>
         </w:rPr>
       </w:pPr>
       <w:r>
         <w:rPr>
-          <w:b/>
-          <w:bCs/>
           <w:sz w:val="30"/>
           <w:szCs w:val="30"/>
         </w:rPr>
-        <w:t xml:space="preserve">Page 4 – </w:t>
-      </w:r>
-      <w:proofErr w:type="spellStart"/>
-      <w:r>
-        <w:rPr>
-          <w:b/>
-          <w:bCs/>
+        <w:t>Page 4 – Creating folders and files</w:t>
+      </w:r>
+    </w:p>
+    <w:p>
+      <w:r>
+        <w:t xml:space="preserve">01. Quelle est la commande pour créer un répertoire ? De quoi est-elle </w:t>
+      </w:r>
+      <w:proofErr w:type="gramStart"/>
+      <w:r>
+        <w:t>l’abréviation?</w:t>
+      </w:r>
+      <w:proofErr w:type="gramEnd"/>
+    </w:p>
+    <w:p>
+      <w:pPr>
+        <w:rPr>
+          <w:color w:val="0070C0"/>
+        </w:rPr>
+      </w:pPr>
+      <w:r>
+        <w:rPr>
+          <w:color w:val="0070C0"/>
+        </w:rPr>
+        <w:t>La commande qui créer un répertoire est ‘mkdrir’ son abréviation est make directory</w:t>
+      </w:r>
+    </w:p>
+    <w:p>
+      <w:r>
+        <w:t xml:space="preserve">02. Quelle est la différence entre mkdir test, mkdir /test, mkdir ~/test et </w:t>
+      </w:r>
+      <w:proofErr w:type="gramStart"/>
+      <w:r>
+        <w:t>mkdir .</w:t>
+      </w:r>
+      <w:proofErr w:type="gramEnd"/>
+      <w:r>
+        <w:t>/</w:t>
+      </w:r>
+      <w:proofErr w:type="gramStart"/>
+      <w:r>
+        <w:t>test?</w:t>
+      </w:r>
+      <w:proofErr w:type="gramEnd"/>
+    </w:p>
+    <w:p>
+      <w:pPr>
+        <w:rPr>
+          <w:color w:val="0070C0"/>
+        </w:rPr>
+      </w:pPr>
+      <w:proofErr w:type="gramStart"/>
+      <w:r>
+        <w:rPr>
+          <w:color w:val="0070C0"/>
+        </w:rPr>
+        <w:t>m</w:t>
+      </w:r>
+      <w:r>
+        <w:rPr>
+          <w:color w:val="0070C0"/>
+        </w:rPr>
+        <w:t>kdir</w:t>
+      </w:r>
+      <w:proofErr w:type="gramEnd"/>
+      <w:r>
+        <w:rPr>
+          <w:color w:val="0070C0"/>
+        </w:rPr>
+        <w:t xml:space="preserve"> test : de créer un répetoire nommé test sur ton répertoire actuel</w:t>
+      </w:r>
+    </w:p>
+    <w:p>
+      <w:pPr>
+        <w:rPr>
+          <w:color w:val="0070C0"/>
+        </w:rPr>
+      </w:pPr>
+      <w:proofErr w:type="gramStart"/>
+      <w:r>
+        <w:rPr>
+          <w:color w:val="0070C0"/>
+        </w:rPr>
+        <w:t>mkdir</w:t>
+      </w:r>
+      <w:proofErr w:type="gramEnd"/>
+      <w:r>
+        <w:rPr>
+          <w:color w:val="0070C0"/>
+        </w:rPr>
+        <w:t xml:space="preserve"> /test : </w:t>
+      </w:r>
+      <w:r>
+        <w:rPr>
+          <w:color w:val="0070C0"/>
+        </w:rPr>
+        <w:t xml:space="preserve">créer un répertoire </w:t>
+      </w:r>
+      <w:r>
+        <w:rPr>
+          <w:color w:val="0070C0"/>
+        </w:rPr>
+        <w:t>à la racine du système</w:t>
+      </w:r>
+    </w:p>
+    <w:p>
+      <w:pPr>
+        <w:rPr>
+          <w:color w:val="0070C0"/>
+        </w:rPr>
+      </w:pPr>
+      <w:proofErr w:type="gramStart"/>
+      <w:r>
+        <w:rPr>
+          <w:color w:val="0070C0"/>
+        </w:rPr>
+        <w:t>mkdir</w:t>
+      </w:r>
+      <w:proofErr w:type="gramEnd"/>
+      <w:r>
+        <w:rPr>
+          <w:color w:val="0070C0"/>
+        </w:rPr>
+        <w:t xml:space="preserve"> ~/test : </w:t>
+      </w:r>
+      <w:r>
+        <w:rPr>
+          <w:color w:val="0070C0"/>
+        </w:rPr>
+        <w:t xml:space="preserve"> </w:t>
+      </w:r>
+      <w:r>
+        <w:rPr>
+          <w:color w:val="0070C0"/>
+        </w:rPr>
+        <w:t>créer d’un répertoire sur ton dossier personnel (/home/user/test)</w:t>
+      </w:r>
+    </w:p>
+    <w:p>
+      <w:pPr>
+        <w:rPr>
+          <w:color w:val="0070C0"/>
+        </w:rPr>
+      </w:pPr>
+      <w:proofErr w:type="gramStart"/>
+      <w:r>
+        <w:rPr>
+          <w:color w:val="0070C0"/>
+        </w:rPr>
+        <w:t>mkdir .</w:t>
+      </w:r>
+      <w:proofErr w:type="gramEnd"/>
+      <w:r>
+        <w:rPr>
+          <w:color w:val="0070C0"/>
+        </w:rPr>
+        <w:t>/test : de créer un répetoire nommé test sur ton répertoire actuel</w:t>
+      </w:r>
+    </w:p>
+    <w:p>
+      <w:r>
+        <w:t xml:space="preserve">03. Quelle est la commande pour lister le contenu d’un </w:t>
+      </w:r>
+      <w:proofErr w:type="gramStart"/>
+      <w:r>
+        <w:t>répertoire?</w:t>
+      </w:r>
+      <w:proofErr w:type="gramEnd"/>
+      <w:r>
+        <w:t xml:space="preserve"> De quoi est-elle </w:t>
+      </w:r>
+      <w:proofErr w:type="gramStart"/>
+      <w:r>
+        <w:t>l’abréviation?</w:t>
+      </w:r>
+      <w:proofErr w:type="gramEnd"/>
+    </w:p>
+    <w:p>
+      <w:pPr>
+        <w:rPr>
+          <w:color w:val="0070C0"/>
+        </w:rPr>
+      </w:pPr>
+      <w:r>
+        <w:rPr>
+          <w:color w:val="0070C0"/>
+        </w:rPr>
+        <w:t xml:space="preserve">La commande est ls, son abréviation est </w:t>
+      </w:r>
+      <w:r>
+        <w:rPr>
+          <w:color w:val="0070C0"/>
+        </w:rPr>
+        <w:t>‘list</w:t>
+      </w:r>
+    </w:p>
+    <w:p>
+      <w:r>
+        <w:t xml:space="preserve">04. Comment passe-t-on une option à une </w:t>
+      </w:r>
+      <w:proofErr w:type="gramStart"/>
+      <w:r>
+        <w:t>commande?</w:t>
+      </w:r>
+      <w:proofErr w:type="gramEnd"/>
+    </w:p>
+    <w:p>
+      <w:pPr>
+        <w:rPr>
+          <w:color w:val="0070C0"/>
+        </w:rPr>
+      </w:pPr>
+      <w:r>
+        <w:rPr>
+          <w:color w:val="0070C0"/>
+        </w:rPr>
+        <w:t xml:space="preserve">On ecrit </w:t>
+      </w:r>
+      <w:proofErr w:type="gramStart"/>
+      <w:r>
+        <w:rPr>
+          <w:color w:val="0070C0"/>
+        </w:rPr>
+        <w:t>–(</w:t>
+      </w:r>
+      <w:proofErr w:type="gramEnd"/>
+      <w:r>
+        <w:rPr>
+          <w:color w:val="0070C0"/>
+        </w:rPr>
+        <w:t>une lettre)</w:t>
+      </w:r>
+    </w:p>
+    <w:p>
+      <w:pPr>
+        <w:rPr>
+          <w:color w:val="0070C0"/>
+        </w:rPr>
+      </w:pPr>
+      <w:r>
+        <w:rPr>
+          <w:color w:val="0070C0"/>
+        </w:rPr>
+        <w:t xml:space="preserve">Exemple : </w:t>
+      </w:r>
+      <w:r>
+        <w:rPr>
+          <w:color w:val="0070C0"/>
+        </w:rPr>
+        <w:t>-p</w:t>
+      </w:r>
+    </w:p>
+    <w:p>
+      <w:r>
+        <w:t xml:space="preserve">05. À quoi sert l’option -p de la commande </w:t>
+      </w:r>
+      <w:proofErr w:type="gramStart"/>
+      <w:r>
+        <w:t>mkdir?</w:t>
+      </w:r>
+      <w:proofErr w:type="gramEnd"/>
+      <w:r>
+        <w:t xml:space="preserve"> Vérifier en consultant le manuel de mkdir</w:t>
+      </w:r>
+    </w:p>
+    <w:p>
+      <w:pPr>
+        <w:rPr>
+          <w:color w:val="0070C0"/>
+        </w:rPr>
+      </w:pPr>
+      <w:r>
+        <w:rPr>
+          <w:color w:val="0070C0"/>
+        </w:rPr>
+        <w:t xml:space="preserve">La commande -p sert </w:t>
+      </w:r>
+      <w:proofErr w:type="gramStart"/>
+      <w:r>
+        <w:rPr>
+          <w:color w:val="0070C0"/>
+        </w:rPr>
+        <w:t>a</w:t>
+      </w:r>
+      <w:proofErr w:type="gramEnd"/>
+      <w:r>
+        <w:rPr>
+          <w:color w:val="0070C0"/>
+        </w:rPr>
+        <w:t xml:space="preserve"> créer une arborésance </w:t>
+      </w:r>
+      <w:r>
+        <w:rPr>
+          <w:color w:val="0070C0"/>
+        </w:rPr>
+        <w:t xml:space="preserve">de dossier et de créer les dossiers intermédiaires </w:t>
+      </w:r>
+      <w:proofErr w:type="gramStart"/>
+      <w:r>
+        <w:rPr>
+          <w:color w:val="0070C0"/>
+        </w:rPr>
+        <w:t>si ils</w:t>
+      </w:r>
+      <w:proofErr w:type="gramEnd"/>
+      <w:r>
+        <w:rPr>
+          <w:color w:val="0070C0"/>
+        </w:rPr>
+        <w:t xml:space="preserve"> n’existent pas.</w:t>
+      </w:r>
+    </w:p>
+    <w:p>
+      <w:pPr>
+        <w:rPr>
+          <w:color w:val="000000" w:themeColor="text1"/>
+        </w:rPr>
+      </w:pPr>
+      <w:r>
+        <w:rPr>
+          <w:color w:val="000000" w:themeColor="text1"/>
+        </w:rPr>
+        <w:t xml:space="preserve">06. À quoi sert l’option -l de la commande </w:t>
+      </w:r>
+      <w:proofErr w:type="gramStart"/>
+      <w:r>
+        <w:rPr>
+          <w:color w:val="000000" w:themeColor="text1"/>
+        </w:rPr>
+        <w:t>ls?</w:t>
+      </w:r>
+      <w:proofErr w:type="gramEnd"/>
+      <w:r>
+        <w:rPr>
+          <w:color w:val="000000" w:themeColor="text1"/>
+        </w:rPr>
+        <w:t xml:space="preserve"> Vérifier en consultant le manuel.</w:t>
+      </w:r>
+    </w:p>
+    <w:p>
+      <w:pPr>
+        <w:rPr>
+          <w:color w:val="4472C4" w:themeColor="accent1"/>
+        </w:rPr>
+      </w:pPr>
+      <w:proofErr w:type="gramStart"/>
+      <w:r>
+        <w:rPr>
+          <w:color w:val="4472C4" w:themeColor="accent1"/>
+        </w:rPr>
+        <w:t>affiche</w:t>
+      </w:r>
+      <w:proofErr w:type="gramEnd"/>
+      <w:r>
+        <w:rPr>
+          <w:color w:val="4472C4" w:themeColor="accent1"/>
+        </w:rPr>
+        <w:t xml:space="preserve"> les informations détaillées pour chaque fichier/dossier</w:t>
+      </w:r>
+    </w:p>
+    <w:p>
+      <w:pPr>
+        <w:rPr>
+          <w:color w:val="000000" w:themeColor="text1"/>
+        </w:rPr>
+      </w:pPr>
+    </w:p>
+    <w:p>
+      <w:pPr>
+        <w:rPr>
+          <w:color w:val="000000" w:themeColor="text1"/>
+        </w:rPr>
+      </w:pPr>
+      <w:r>
+        <w:rPr>
+          <w:color w:val="000000" w:themeColor="text1"/>
+        </w:rPr>
+        <w:t>07. Que fait la commande ls -</w:t>
+      </w:r>
+      <w:proofErr w:type="gramStart"/>
+      <w:r>
+        <w:rPr>
+          <w:color w:val="000000" w:themeColor="text1"/>
+        </w:rPr>
+        <w:t>arth?</w:t>
+      </w:r>
+      <w:proofErr w:type="gramEnd"/>
+      <w:r>
+        <w:rPr>
+          <w:color w:val="000000" w:themeColor="text1"/>
+        </w:rPr>
+        <w:t xml:space="preserve"> Donner une description de chaque option.</w:t>
+      </w:r>
+    </w:p>
+    <w:p>
+      <w:pPr>
+        <w:rPr>
+          <w:color w:val="4472C4" w:themeColor="accent1"/>
+        </w:rPr>
+      </w:pPr>
+      <w:r>
+        <w:rPr>
+          <w:color w:val="4472C4" w:themeColor="accent1"/>
+        </w:rPr>
+        <w:t>C’est un ensemble de commande :</w:t>
+      </w:r>
+    </w:p>
+    <w:p>
+      <w:pPr>
+        <w:rPr>
+          <w:color w:val="4472C4" w:themeColor="accent1"/>
+        </w:rPr>
+      </w:pPr>
+      <w:r>
+        <w:rPr>
+          <w:color w:val="4472C4" w:themeColor="accent1"/>
+        </w:rPr>
+        <w:t xml:space="preserve">-a : </w:t>
+      </w:r>
+      <w:r>
+        <w:rPr>
+          <w:color w:val="4472C4" w:themeColor="accent1"/>
+        </w:rPr>
+        <w:t>affiche tous les fichiers même cachés</w:t>
+      </w:r>
+    </w:p>
+    <w:p>
+      <w:pPr>
+        <w:rPr>
+          <w:color w:val="4472C4" w:themeColor="accent1"/>
+        </w:rPr>
+      </w:pPr>
+      <w:r>
+        <w:rPr>
+          <w:color w:val="4472C4" w:themeColor="accent1"/>
+        </w:rPr>
+        <w:lastRenderedPageBreak/>
+        <w:t xml:space="preserve">-r : </w:t>
+      </w:r>
+      <w:r>
+        <w:rPr>
+          <w:color w:val="4472C4" w:themeColor="accent1"/>
+        </w:rPr>
+        <w:t xml:space="preserve">trie du plus ancien au plus récent </w:t>
+      </w:r>
+    </w:p>
+    <w:p>
+      <w:pPr>
+        <w:rPr>
+          <w:color w:val="4472C4" w:themeColor="accent1"/>
+        </w:rPr>
+      </w:pPr>
+      <w:r>
+        <w:rPr>
+          <w:color w:val="4472C4" w:themeColor="accent1"/>
+        </w:rPr>
+        <w:t>-</w:t>
+      </w:r>
+      <w:r>
+        <w:rPr>
+          <w:color w:val="4472C4" w:themeColor="accent1"/>
+        </w:rPr>
+        <w:t xml:space="preserve">t : affiche des tailles de fichier lisibles </w:t>
+      </w:r>
+    </w:p>
+    <w:p>
+      <w:pPr>
+        <w:rPr>
+          <w:color w:val="4472C4" w:themeColor="accent1"/>
+        </w:rPr>
+      </w:pPr>
+    </w:p>
+    <w:p>
+      <w:pPr>
+        <w:rPr>
+          <w:color w:val="000000" w:themeColor="text1"/>
+        </w:rPr>
+      </w:pPr>
+      <w:r>
+        <w:rPr>
+          <w:color w:val="000000" w:themeColor="text1"/>
+        </w:rPr>
+        <w:t xml:space="preserve">08. Comment créer un répertoire dont le nom contient des </w:t>
+      </w:r>
+      <w:proofErr w:type="gramStart"/>
+      <w:r>
+        <w:rPr>
+          <w:color w:val="000000" w:themeColor="text1"/>
+        </w:rPr>
+        <w:t>espaces?</w:t>
+      </w:r>
+      <w:proofErr w:type="gramEnd"/>
+      <w:r>
+        <w:rPr>
+          <w:color w:val="000000" w:themeColor="text1"/>
+        </w:rPr>
+        <w:t xml:space="preserve"> Quelle </w:t>
+      </w:r>
+      <w:proofErr w:type="gramStart"/>
+      <w:r>
+        <w:rPr>
+          <w:color w:val="000000" w:themeColor="text1"/>
+        </w:rPr>
+        <w:t>alternative?</w:t>
+      </w:r>
+      <w:proofErr w:type="gramEnd"/>
+    </w:p>
+    <w:p>
+      <w:pPr>
+        <w:rPr>
+          <w:color w:val="000000" w:themeColor="text1"/>
+        </w:rPr>
+      </w:pPr>
+      <w:r>
+        <w:rPr>
+          <w:color w:val="000000" w:themeColor="text1"/>
+        </w:rPr>
+        <w:t>Soit :</w:t>
+      </w:r>
+    </w:p>
+    <w:p>
+      <w:pPr>
+        <w:rPr>
+          <w:color w:val="4472C4" w:themeColor="accent1"/>
+        </w:rPr>
+      </w:pPr>
+      <w:proofErr w:type="gramStart"/>
+      <w:r>
+        <w:rPr>
+          <w:color w:val="4472C4" w:themeColor="accent1"/>
+        </w:rPr>
+        <w:t>mkdir</w:t>
+      </w:r>
+      <w:proofErr w:type="gramEnd"/>
+      <w:r>
+        <w:rPr>
+          <w:color w:val="4472C4" w:themeColor="accent1"/>
+        </w:rPr>
+        <w:t xml:space="preserve"> nom\ dossier</w:t>
+      </w:r>
+    </w:p>
+    <w:p>
+      <w:pPr>
+        <w:rPr>
+          <w:color w:val="4472C4" w:themeColor="accent1"/>
+        </w:rPr>
+      </w:pPr>
+      <w:proofErr w:type="gramStart"/>
+      <w:r>
+        <w:rPr>
+          <w:color w:val="4472C4" w:themeColor="accent1"/>
+        </w:rPr>
+        <w:t>mkdir</w:t>
+      </w:r>
+      <w:proofErr w:type="gramEnd"/>
+      <w:r>
+        <w:rPr>
+          <w:color w:val="4472C4" w:themeColor="accent1"/>
+        </w:rPr>
+        <w:t xml:space="preserve"> ‘nom dossier’</w:t>
+      </w:r>
+    </w:p>
+    <w:p>
+      <w:pPr>
+        <w:rPr>
+          <w:color w:val="000000" w:themeColor="text1"/>
+        </w:rPr>
+      </w:pPr>
+      <w:r>
+        <w:rPr>
+          <w:color w:val="000000" w:themeColor="text1"/>
+        </w:rPr>
+        <w:t xml:space="preserve">09. À quoi sert le caractère « &gt; » dans une </w:t>
+      </w:r>
+      <w:proofErr w:type="gramStart"/>
+      <w:r>
+        <w:rPr>
+          <w:color w:val="000000" w:themeColor="text1"/>
+        </w:rPr>
+        <w:t>commande?</w:t>
+      </w:r>
+      <w:proofErr w:type="gramEnd"/>
+    </w:p>
+    <w:p>
+      <w:pPr>
+        <w:rPr>
+          <w:color w:val="4472C4" w:themeColor="accent1"/>
+        </w:rPr>
+      </w:pPr>
+      <w:proofErr w:type="gramStart"/>
+      <w:r>
+        <w:rPr>
+          <w:color w:val="4472C4" w:themeColor="accent1"/>
+        </w:rPr>
+        <w:t>sert</w:t>
+      </w:r>
+      <w:proofErr w:type="gramEnd"/>
+      <w:r>
+        <w:rPr>
+          <w:color w:val="4472C4" w:themeColor="accent1"/>
+        </w:rPr>
+        <w:t xml:space="preserve"> à rediriger la sortie d’une commande vers un fichier.</w:t>
+      </w:r>
+    </w:p>
+    <w:p>
+      <w:pPr>
+        <w:rPr>
+          <w:color w:val="4472C4" w:themeColor="accent1"/>
+        </w:rPr>
+      </w:pPr>
+    </w:p>
+    <w:p>
+      <w:pPr>
+        <w:rPr>
+          <w:color w:val="000000" w:themeColor="text1"/>
+        </w:rPr>
+      </w:pPr>
+      <w:r>
+        <w:rPr>
+          <w:color w:val="000000" w:themeColor="text1"/>
+        </w:rPr>
+        <w:t>10.</w:t>
+      </w:r>
+      <w:r>
+        <w:rPr>
+          <w:color w:val="000000" w:themeColor="text1"/>
+        </w:rPr>
+        <w:t xml:space="preserve">Quelle commande permet d’afficher le contenu d’un </w:t>
+      </w:r>
+      <w:proofErr w:type="gramStart"/>
+      <w:r>
+        <w:rPr>
+          <w:color w:val="000000" w:themeColor="text1"/>
+        </w:rPr>
+        <w:t>fichier?</w:t>
+      </w:r>
+      <w:proofErr w:type="gramEnd"/>
+      <w:r>
+        <w:rPr>
+          <w:color w:val="000000" w:themeColor="text1"/>
+        </w:rPr>
+        <w:t xml:space="preserve"> De quoi est-elle </w:t>
+      </w:r>
+      <w:proofErr w:type="gramStart"/>
+      <w:r>
+        <w:rPr>
+          <w:color w:val="000000" w:themeColor="text1"/>
+        </w:rPr>
+        <w:t>l’abréviation?</w:t>
+      </w:r>
+      <w:proofErr w:type="gramEnd"/>
+    </w:p>
+    <w:p>
+      <w:pPr>
+        <w:rPr>
+          <w:color w:val="4472C4" w:themeColor="accent1"/>
+        </w:rPr>
+      </w:pPr>
+      <w:proofErr w:type="gramStart"/>
+      <w:r>
+        <w:rPr>
+          <w:color w:val="4472C4" w:themeColor="accent1"/>
+        </w:rPr>
+        <w:t>cat</w:t>
+      </w:r>
+      <w:proofErr w:type="gramEnd"/>
+      <w:r>
+        <w:rPr>
+          <w:color w:val="4472C4" w:themeColor="accent1"/>
+        </w:rPr>
+        <w:t xml:space="preserve"> nom_du_fichier</w:t>
+      </w:r>
+    </w:p>
+    <w:p>
+      <w:pPr>
+        <w:rPr>
+          <w:color w:val="4472C4" w:themeColor="accent1"/>
+        </w:rPr>
+      </w:pPr>
+      <w:proofErr w:type="gramStart"/>
+      <w:r>
+        <w:rPr>
+          <w:color w:val="4472C4" w:themeColor="accent1"/>
+        </w:rPr>
+        <w:t>cat</w:t>
+      </w:r>
+      <w:proofErr w:type="gramEnd"/>
+      <w:r>
+        <w:rPr>
+          <w:color w:val="4472C4" w:themeColor="accent1"/>
+        </w:rPr>
+        <w:t xml:space="preserve"> = </w:t>
+      </w:r>
+      <w:r>
+        <w:rPr>
+          <w:color w:val="4472C4" w:themeColor="accent1"/>
+        </w:rPr>
+        <w:t>concatenate</w:t>
+      </w:r>
+    </w:p>
+    <w:p>
+      <w:pPr>
+        <w:rPr>
+          <w:color w:val="4472C4" w:themeColor="accent1"/>
+        </w:rPr>
+      </w:pPr>
+      <w:r>
+        <w:rPr>
+          <w:color w:val="000000" w:themeColor="text1"/>
+        </w:rPr>
+        <w:t>1</w:t>
+      </w:r>
+      <w:r>
+        <w:rPr>
+          <w:color w:val="000000" w:themeColor="text1"/>
+        </w:rPr>
+        <w:t>1</w:t>
+      </w:r>
+      <w:r>
+        <w:rPr>
+          <w:color w:val="000000" w:themeColor="text1"/>
+        </w:rPr>
+        <w:t>.</w:t>
+      </w:r>
+      <w:r>
+        <w:rPr>
+          <w:color w:val="000000" w:themeColor="text1"/>
+        </w:rPr>
+        <w:t xml:space="preserve">À quoi servent les options -n et -A de </w:t>
+      </w:r>
+      <w:proofErr w:type="gramStart"/>
+      <w:r>
+        <w:rPr>
+          <w:color w:val="000000" w:themeColor="text1"/>
+        </w:rPr>
+        <w:t>cat?</w:t>
+      </w:r>
+      <w:proofErr w:type="gramEnd"/>
+      <w:r>
+        <w:rPr>
+          <w:color w:val="000000" w:themeColor="text1"/>
+        </w:rPr>
+        <w:t xml:space="preserve"> Dans quel contexte l’option -A est-elle </w:t>
+      </w:r>
+      <w:proofErr w:type="gramStart"/>
+      <w:r>
+        <w:rPr>
+          <w:color w:val="000000" w:themeColor="text1"/>
+        </w:rPr>
+        <w:t>utile?</w:t>
+      </w:r>
+      <w:proofErr w:type="gramEnd"/>
+    </w:p>
+    <w:p>
+      <w:pPr>
+        <w:rPr>
+          <w:color w:val="4472C4" w:themeColor="accent1"/>
+        </w:rPr>
+      </w:pPr>
+      <w:r>
+        <w:rPr>
+          <w:color w:val="4472C4" w:themeColor="accent1"/>
+        </w:rPr>
+        <w:t>-n : numérote les lignes</w:t>
+      </w:r>
+    </w:p>
+    <w:p>
+      <w:pPr>
+        <w:rPr>
+          <w:color w:val="4472C4" w:themeColor="accent1"/>
+        </w:rPr>
+      </w:pPr>
+      <w:r>
+        <w:rPr>
+          <w:color w:val="4472C4" w:themeColor="accent1"/>
+        </w:rPr>
+        <w:t>-A</w:t>
+      </w:r>
+      <w:r>
+        <w:rPr>
+          <w:color w:val="4472C4" w:themeColor="accent1"/>
+        </w:rPr>
+        <w:t xml:space="preserve"> : </w:t>
+      </w:r>
+      <w:r>
+        <w:rPr>
+          <w:color w:val="4472C4" w:themeColor="accent1"/>
+        </w:rPr>
+        <w:t>Affiche tous les caractères visibles et invisibles</w:t>
+      </w:r>
+    </w:p>
+    <w:p>
+      <w:pPr>
+        <w:rPr>
+          <w:color w:val="000000" w:themeColor="text1"/>
+        </w:rPr>
+      </w:pPr>
+      <w:r>
+        <w:rPr>
+          <w:color w:val="000000" w:themeColor="text1"/>
+        </w:rPr>
+        <w:t>12.</w:t>
+      </w:r>
+      <w:r>
+        <w:rPr>
+          <w:color w:val="000000" w:themeColor="text1"/>
+        </w:rPr>
+        <w:t xml:space="preserve">À quoi sert le caractère « * » sur une ligne de </w:t>
+      </w:r>
+      <w:proofErr w:type="gramStart"/>
+      <w:r>
+        <w:rPr>
+          <w:color w:val="000000" w:themeColor="text1"/>
+        </w:rPr>
+        <w:t>commande?</w:t>
+      </w:r>
+      <w:proofErr w:type="gramEnd"/>
+    </w:p>
+    <w:p>
+      <w:pPr>
+        <w:rPr>
+          <w:color w:val="4472C4" w:themeColor="accent1"/>
+        </w:rPr>
+      </w:pPr>
+      <w:r>
+        <w:rPr>
+          <w:color w:val="4472C4" w:themeColor="accent1"/>
+        </w:rPr>
+        <w:t>Tout</w:t>
+      </w:r>
+      <w:r>
+        <w:rPr>
+          <w:color w:val="4472C4" w:themeColor="accent1"/>
+        </w:rPr>
+        <w:t xml:space="preserve"> ce qui correspond à n’importe quelle suite de caractères</w:t>
+      </w:r>
+    </w:p>
+    <w:p>
+      <w:pPr>
+        <w:rPr>
+          <w:color w:val="4472C4" w:themeColor="accent1"/>
+        </w:rPr>
+      </w:pPr>
+    </w:p>
+    <w:p>
+      <w:pPr>
+        <w:rPr>
+          <w:color w:val="000000" w:themeColor="text1"/>
+        </w:rPr>
+      </w:pPr>
+      <w:r>
+        <w:rPr>
+          <w:color w:val="000000" w:themeColor="text1"/>
+        </w:rPr>
+        <w:t xml:space="preserve">13. Que permettent de faire les touches Haut, Bas et Tabulation quand on est dans un </w:t>
+      </w:r>
+      <w:proofErr w:type="gramStart"/>
+      <w:r>
+        <w:rPr>
+          <w:color w:val="000000" w:themeColor="text1"/>
+        </w:rPr>
+        <w:t>terminal?</w:t>
+      </w:r>
+      <w:proofErr w:type="gramEnd"/>
+    </w:p>
+    <w:p>
+      <w:pPr>
+        <w:rPr>
+          <w:color w:val="4472C4" w:themeColor="accent1"/>
+        </w:rPr>
+      </w:pPr>
+      <w:r>
+        <w:rPr>
+          <w:color w:val="4472C4" w:themeColor="accent1"/>
+        </w:rPr>
+        <w:t>Touches du Haut</w:t>
+      </w:r>
+      <w:r>
+        <w:rPr>
+          <w:color w:val="4472C4" w:themeColor="accent1"/>
+        </w:rPr>
+        <w:t>/Bas</w:t>
+      </w:r>
+      <w:r>
+        <w:rPr>
+          <w:color w:val="4472C4" w:themeColor="accent1"/>
+        </w:rPr>
+        <w:t xml:space="preserve"> : reprend les execution précédentes </w:t>
+      </w:r>
+    </w:p>
+    <w:p>
+      <w:pPr>
+        <w:rPr>
+          <w:color w:val="4472C4" w:themeColor="accent1"/>
+        </w:rPr>
+      </w:pPr>
+      <w:r>
+        <w:rPr>
+          <w:color w:val="4472C4" w:themeColor="accent1"/>
+        </w:rPr>
+        <w:t xml:space="preserve">Tabulation : </w:t>
+      </w:r>
+      <w:r>
+        <w:rPr>
+          <w:color w:val="4472C4" w:themeColor="accent1"/>
+        </w:rPr>
+        <w:t xml:space="preserve">complétion automatique si on ecrit le début d’une fonctions connu / fichier / dossier alors il complete la fin </w:t>
+      </w:r>
+    </w:p>
+    <w:p>
+      <w:pPr>
+        <w:rPr>
+          <w:color w:val="000000" w:themeColor="text1"/>
+        </w:rPr>
+      </w:pPr>
+      <w:r>
+        <w:rPr>
+          <w:color w:val="000000" w:themeColor="text1"/>
+        </w:rPr>
+        <w:t xml:space="preserve">14. Quel est la différence entre « &gt; » et « &gt;&gt; » dans une </w:t>
+      </w:r>
+      <w:proofErr w:type="gramStart"/>
+      <w:r>
+        <w:rPr>
+          <w:color w:val="000000" w:themeColor="text1"/>
+        </w:rPr>
+        <w:t>commande?</w:t>
+      </w:r>
+      <w:proofErr w:type="gramEnd"/>
+    </w:p>
+    <w:p>
+      <w:pPr>
+        <w:rPr>
+          <w:color w:val="4472C4" w:themeColor="accent1"/>
+        </w:rPr>
+      </w:pPr>
+      <w:r>
+        <w:rPr>
+          <w:color w:val="4472C4" w:themeColor="accent1"/>
+        </w:rPr>
+        <w:t xml:space="preserve">&gt; : Pour </w:t>
+      </w:r>
+      <w:r>
+        <w:rPr>
+          <w:color w:val="4472C4" w:themeColor="accent1"/>
+        </w:rPr>
+        <w:t>rediriger</w:t>
+      </w:r>
+      <w:r>
+        <w:rPr>
+          <w:color w:val="4472C4" w:themeColor="accent1"/>
+        </w:rPr>
+        <w:t xml:space="preserve"> dans un fichier (ecrase tous ce qu’il y a dedans)</w:t>
+      </w:r>
+    </w:p>
+    <w:p>
+      <w:pPr>
+        <w:rPr>
+          <w:color w:val="4472C4" w:themeColor="accent1"/>
+        </w:rPr>
+      </w:pPr>
+      <w:r>
+        <w:rPr>
+          <w:color w:val="4472C4" w:themeColor="accent1"/>
+        </w:rPr>
+        <w:t xml:space="preserve">&gt;&gt; : Pour </w:t>
+      </w:r>
+      <w:r>
+        <w:rPr>
+          <w:color w:val="4472C4" w:themeColor="accent1"/>
+        </w:rPr>
+        <w:t xml:space="preserve">rediriger </w:t>
+      </w:r>
+      <w:r>
+        <w:rPr>
+          <w:color w:val="4472C4" w:themeColor="accent1"/>
+        </w:rPr>
+        <w:t xml:space="preserve">dans un fichier </w:t>
+      </w:r>
+      <w:r>
+        <w:rPr>
+          <w:color w:val="4472C4" w:themeColor="accent1"/>
+        </w:rPr>
+        <w:t>(ajoute)</w:t>
+      </w:r>
+    </w:p>
+    <w:p>
+      <w:pPr>
+        <w:rPr>
+          <w:color w:val="000000" w:themeColor="text1"/>
+        </w:rPr>
+      </w:pPr>
+      <w:r>
+        <w:rPr>
+          <w:color w:val="000000" w:themeColor="text1"/>
+        </w:rPr>
+        <w:t xml:space="preserve">15. À quoi servent les commandes more et </w:t>
+      </w:r>
+      <w:proofErr w:type="gramStart"/>
+      <w:r>
+        <w:rPr>
+          <w:color w:val="000000" w:themeColor="text1"/>
+        </w:rPr>
+        <w:t>less?</w:t>
+      </w:r>
+      <w:proofErr w:type="gramEnd"/>
+      <w:r>
+        <w:rPr>
+          <w:color w:val="000000" w:themeColor="text1"/>
+        </w:rPr>
+        <w:t xml:space="preserve"> Laquelle faut-il </w:t>
+      </w:r>
+      <w:proofErr w:type="gramStart"/>
+      <w:r>
+        <w:rPr>
+          <w:color w:val="000000" w:themeColor="text1"/>
+        </w:rPr>
+        <w:t>utiliser?</w:t>
+      </w:r>
+      <w:proofErr w:type="gramEnd"/>
+    </w:p>
+    <w:p>
+      <w:pPr>
+        <w:rPr>
+          <w:color w:val="4472C4" w:themeColor="accent1"/>
+        </w:rPr>
+      </w:pPr>
+      <w:proofErr w:type="gramStart"/>
+      <w:r>
+        <w:rPr>
+          <w:color w:val="4472C4" w:themeColor="accent1"/>
+        </w:rPr>
+        <w:t>more</w:t>
+      </w:r>
+      <w:proofErr w:type="gramEnd"/>
+      <w:r>
+        <w:rPr>
+          <w:color w:val="4472C4" w:themeColor="accent1"/>
+        </w:rPr>
+        <w:t xml:space="preserve"> : affiche tous le contenue du fichier </w:t>
+      </w:r>
+    </w:p>
+    <w:p>
+      <w:pPr>
+        <w:rPr>
+          <w:color w:val="4472C4" w:themeColor="accent1"/>
+        </w:rPr>
+      </w:pPr>
+      <w:proofErr w:type="gramStart"/>
+      <w:r>
+        <w:rPr>
+          <w:color w:val="4472C4" w:themeColor="accent1"/>
+        </w:rPr>
+        <w:t>less</w:t>
+      </w:r>
+      <w:proofErr w:type="gramEnd"/>
+      <w:r>
+        <w:rPr>
+          <w:color w:val="4472C4" w:themeColor="accent1"/>
+        </w:rPr>
+        <w:t xml:space="preserve"> : </w:t>
+      </w:r>
+      <w:proofErr w:type="gramStart"/>
+      <w:r>
+        <w:rPr>
+          <w:color w:val="4472C4" w:themeColor="accent1"/>
+        </w:rPr>
+        <w:t>affiche le</w:t>
+      </w:r>
+      <w:proofErr w:type="gramEnd"/>
+      <w:r>
+        <w:rPr>
+          <w:color w:val="4472C4" w:themeColor="accent1"/>
+        </w:rPr>
+        <w:t xml:space="preserve"> contenue suivant des options que l’utilisateur utilise</w:t>
+      </w:r>
+    </w:p>
+    <w:p>
+      <w:pPr>
+        <w:rPr>
+          <w:color w:val="4472C4" w:themeColor="accent1"/>
+        </w:rPr>
+      </w:pPr>
+      <w:r>
+        <w:rPr>
+          <w:color w:val="4472C4" w:themeColor="accent1"/>
+        </w:rPr>
+        <w:t xml:space="preserve">Il faut utiliser </w:t>
+      </w:r>
+      <w:r>
+        <w:rPr>
+          <w:color w:val="4472C4" w:themeColor="accent1"/>
+        </w:rPr>
+        <w:t>less ça charge petit bout par petit bout</w:t>
+      </w:r>
+    </w:p>
+    <w:p>
+      <w:pPr>
+        <w:rPr>
+          <w:color w:val="4472C4" w:themeColor="accent1"/>
+        </w:rPr>
+      </w:pPr>
+    </w:p>
+    <w:p>
+      <w:pPr>
+        <w:rPr>
           <w:sz w:val="30"/>
           <w:szCs w:val="30"/>
         </w:rPr>
-        <w:t>Creating</w:t>
-      </w:r>
-      <w:proofErr w:type="spellEnd"/>
-      <w:r>
-        <w:rPr>
-          <w:b/>
-          <w:bCs/>
+      </w:pPr>
+      <w:r>
+        <w:rPr>
           <w:sz w:val="30"/>
           <w:szCs w:val="30"/>
         </w:rPr>
-        <w:t xml:space="preserve"> folders and files</w:t>
-      </w:r>
-    </w:p>
-    <w:p>
-      <w:r>
-        <w:t xml:space="preserve">01. Quelle est la commande pour créer un répertoire ? De quoi est-elle </w:t>
-      </w:r>
-      <w:proofErr w:type="gramStart"/>
-      <w:r>
-        <w:t>l’abréviation?</w:t>
-      </w:r>
-      <w:proofErr w:type="gramEnd"/>
-    </w:p>
-    <w:p>
-      <w:pPr>
-        <w:rPr>
-          <w:color w:val="0070C0"/>
-        </w:rPr>
-      </w:pPr>
-      <w:r>
-        <w:rPr>
-          <w:color w:val="0070C0"/>
-        </w:rPr>
-        <w:t>La commande qui créer un répertoire est ‘</w:t>
-      </w:r>
-      <w:proofErr w:type="spellStart"/>
-      <w:r>
-        <w:rPr>
-          <w:color w:val="0070C0"/>
-        </w:rPr>
-        <w:t>mkdrir</w:t>
-      </w:r>
-      <w:proofErr w:type="spellEnd"/>
-      <w:r>
-        <w:rPr>
-          <w:color w:val="0070C0"/>
-        </w:rPr>
-        <w:t xml:space="preserve">’ son abréviation est </w:t>
-      </w:r>
-      <w:proofErr w:type="spellStart"/>
-      <w:r>
-        <w:rPr>
-          <w:color w:val="0070C0"/>
-        </w:rPr>
-        <w:t>make</w:t>
-      </w:r>
-      <w:proofErr w:type="spellEnd"/>
-      <w:r>
-        <w:rPr>
-          <w:color w:val="0070C0"/>
-        </w:rPr>
-        <w:t xml:space="preserve"> directory</w:t>
-      </w:r>
-    </w:p>
-    <w:p>
-      <w:r>
-        <w:t xml:space="preserve">02. Quelle est la différence entre </w:t>
-      </w:r>
-      <w:proofErr w:type="spellStart"/>
-      <w:r>
-        <w:t>mkdir</w:t>
-      </w:r>
-      <w:proofErr w:type="spellEnd"/>
-      <w:r>
-        <w:t xml:space="preserve"> test, </w:t>
-      </w:r>
-      <w:proofErr w:type="spellStart"/>
-      <w:r>
-        <w:t>mkdir</w:t>
-      </w:r>
-      <w:proofErr w:type="spellEnd"/>
-      <w:r>
-        <w:t xml:space="preserve"> /test, </w:t>
-      </w:r>
-      <w:proofErr w:type="spellStart"/>
-      <w:r>
-        <w:t>mkdir</w:t>
-      </w:r>
-      <w:proofErr w:type="spellEnd"/>
-      <w:r>
-        <w:t xml:space="preserve"> ~/test et </w:t>
-      </w:r>
-      <w:proofErr w:type="spellStart"/>
-      <w:proofErr w:type="gramStart"/>
-      <w:r>
-        <w:t>mkdir</w:t>
-      </w:r>
-      <w:proofErr w:type="spellEnd"/>
-      <w:r>
-        <w:t xml:space="preserve"> .</w:t>
-      </w:r>
-      <w:proofErr w:type="gramEnd"/>
-      <w:r>
-        <w:t>/</w:t>
-      </w:r>
-      <w:proofErr w:type="gramStart"/>
-      <w:r>
-        <w:t>test?</w:t>
-      </w:r>
-      <w:proofErr w:type="gramEnd"/>
-    </w:p>
-    <w:p>
-      <w:pPr>
-        <w:rPr>
-          <w:color w:val="0070C0"/>
-        </w:rPr>
-      </w:pPr>
-      <w:proofErr w:type="spellStart"/>
-      <w:proofErr w:type="gramStart"/>
-      <w:r>
-        <w:rPr>
-          <w:color w:val="0070C0"/>
-        </w:rPr>
-        <w:t>m</w:t>
-      </w:r>
-      <w:r>
-        <w:rPr>
-          <w:color w:val="0070C0"/>
-        </w:rPr>
-        <w:t>kdir</w:t>
-      </w:r>
-      <w:proofErr w:type="spellEnd"/>
-      <w:proofErr w:type="gramEnd"/>
-      <w:r>
-        <w:rPr>
-          <w:color w:val="0070C0"/>
-        </w:rPr>
-        <w:t xml:space="preserve"> test : de créer un </w:t>
-      </w:r>
-      <w:proofErr w:type="spellStart"/>
-      <w:r>
-        <w:rPr>
-          <w:color w:val="0070C0"/>
-        </w:rPr>
-        <w:t>répetoire</w:t>
-      </w:r>
-      <w:proofErr w:type="spellEnd"/>
-      <w:r>
-        <w:rPr>
-          <w:color w:val="0070C0"/>
-        </w:rPr>
-        <w:t xml:space="preserve"> nommé test sur ton répertoire actuel</w:t>
-      </w:r>
-    </w:p>
-    <w:p>
-      <w:pPr>
-        <w:rPr>
-          <w:color w:val="0070C0"/>
-        </w:rPr>
-      </w:pPr>
-      <w:proofErr w:type="spellStart"/>
-      <w:proofErr w:type="gramStart"/>
-      <w:r>
-        <w:rPr>
-          <w:color w:val="0070C0"/>
-        </w:rPr>
-        <w:t>mkdir</w:t>
-      </w:r>
-      <w:proofErr w:type="spellEnd"/>
-      <w:proofErr w:type="gramEnd"/>
-      <w:r>
-        <w:rPr>
-          <w:color w:val="0070C0"/>
-        </w:rPr>
-        <w:t xml:space="preserve"> /test</w:t>
-      </w:r>
-      <w:r>
-        <w:rPr>
-          <w:color w:val="0070C0"/>
+        <w:lastRenderedPageBreak/>
+        <w:t>Page 5 – Moving and manipulating files</w:t>
+      </w:r>
+    </w:p>
+    <w:p>
+      <w:pPr>
+        <w:rPr>
+          <w:color w:val="000000" w:themeColor="text1"/>
+        </w:rPr>
+      </w:pPr>
+      <w:r>
+        <w:rPr>
+          <w:color w:val="000000" w:themeColor="text1"/>
+        </w:rPr>
+        <w:t>01.Expliquer le rôle des commandes mv, cp, rm et rmdir. Illustrer par de nombreux exemples.</w:t>
+      </w:r>
+    </w:p>
+    <w:p>
+      <w:pPr>
+        <w:rPr>
+          <w:color w:val="4472C4" w:themeColor="accent1"/>
+        </w:rPr>
+      </w:pPr>
+      <w:proofErr w:type="gramStart"/>
+      <w:r>
+        <w:rPr>
+          <w:color w:val="4472C4" w:themeColor="accent1"/>
+        </w:rPr>
+        <w:t>mv</w:t>
+      </w:r>
+      <w:proofErr w:type="gramEnd"/>
+      <w:r>
+        <w:rPr>
+          <w:color w:val="4472C4" w:themeColor="accent1"/>
+        </w:rPr>
+        <w:t> :</w:t>
+      </w:r>
+      <w:r>
+        <w:rPr>
+          <w:color w:val="4472C4" w:themeColor="accent1"/>
+        </w:rPr>
+        <w:t xml:space="preserve"> </w:t>
+      </w:r>
+      <w:r>
+        <w:rPr>
+          <w:color w:val="4472C4" w:themeColor="accent1"/>
+        </w:rPr>
+        <w:t>couper/coller</w:t>
+      </w:r>
+    </w:p>
+    <w:p>
+      <w:pPr>
+        <w:rPr>
+          <w:color w:val="4472C4" w:themeColor="accent1"/>
+        </w:rPr>
+      </w:pPr>
+      <w:proofErr w:type="gramStart"/>
+      <w:r>
+        <w:rPr>
+          <w:color w:val="4472C4" w:themeColor="accent1"/>
+        </w:rPr>
+        <w:t>cp</w:t>
+      </w:r>
+      <w:proofErr w:type="gramEnd"/>
+      <w:r>
+        <w:rPr>
+          <w:color w:val="4472C4" w:themeColor="accent1"/>
+        </w:rPr>
+        <w:t> :</w:t>
+      </w:r>
+      <w:r>
+        <w:rPr>
+          <w:color w:val="4472C4" w:themeColor="accent1"/>
+        </w:rPr>
+        <w:t xml:space="preserve"> </w:t>
+      </w:r>
+      <w:r>
+        <w:rPr>
+          <w:color w:val="4472C4" w:themeColor="accent1"/>
+        </w:rPr>
+        <w:t>copier/coller</w:t>
+      </w:r>
+    </w:p>
+    <w:p>
+      <w:pPr>
+        <w:rPr>
+          <w:color w:val="4472C4" w:themeColor="accent1"/>
+        </w:rPr>
+      </w:pPr>
+      <w:proofErr w:type="gramStart"/>
+      <w:r>
+        <w:rPr>
+          <w:color w:val="4472C4" w:themeColor="accent1"/>
+        </w:rPr>
+        <w:t>rm</w:t>
+      </w:r>
+      <w:proofErr w:type="gramEnd"/>
+      <w:r>
+        <w:rPr>
+          <w:color w:val="4472C4" w:themeColor="accent1"/>
         </w:rPr>
         <w:t xml:space="preserve"> : </w:t>
       </w:r>
       <w:r>
         <w:rPr>
-          <w:color w:val="0070C0"/>
-        </w:rPr>
-        <w:t xml:space="preserve">créer un répertoire </w:t>
-      </w:r>
-      <w:r>
-        <w:rPr>
-          <w:color w:val="0070C0"/>
-        </w:rPr>
-        <w:t>à la racine du système</w:t>
-      </w:r>
-    </w:p>
-    <w:p>
-      <w:pPr>
-        <w:rPr>
-          <w:color w:val="0070C0"/>
-        </w:rPr>
-      </w:pPr>
-      <w:proofErr w:type="spellStart"/>
-      <w:proofErr w:type="gramStart"/>
-      <w:r>
-        <w:rPr>
-          <w:color w:val="0070C0"/>
-        </w:rPr>
-        <w:t>mkdir</w:t>
-      </w:r>
-      <w:proofErr w:type="spellEnd"/>
-      <w:proofErr w:type="gramEnd"/>
-      <w:r>
-        <w:rPr>
-          <w:color w:val="0070C0"/>
-        </w:rPr>
-        <w:t xml:space="preserve"> ~/test</w:t>
-      </w:r>
-      <w:r>
-        <w:rPr>
-          <w:color w:val="0070C0"/>
-        </w:rPr>
-        <w:t xml:space="preserve"> : </w:t>
-      </w:r>
-      <w:r>
-        <w:rPr>
-          <w:color w:val="0070C0"/>
+          <w:color w:val="4472C4" w:themeColor="accent1"/>
+        </w:rPr>
+        <w:t xml:space="preserve">remove suprimer des </w:t>
+      </w:r>
+      <w:r>
+        <w:rPr>
+          <w:color w:val="4472C4" w:themeColor="accent1"/>
+        </w:rPr>
+        <w:t>fichiers</w:t>
+      </w:r>
+    </w:p>
+    <w:p>
+      <w:pPr>
+        <w:rPr>
+          <w:color w:val="4472C4" w:themeColor="accent1"/>
+        </w:rPr>
+      </w:pPr>
+      <w:proofErr w:type="gramStart"/>
+      <w:r>
+        <w:rPr>
+          <w:color w:val="4472C4" w:themeColor="accent1"/>
+        </w:rPr>
+        <w:t>rmdir</w:t>
+      </w:r>
+      <w:proofErr w:type="gramEnd"/>
+      <w:r>
+        <w:rPr>
+          <w:color w:val="4472C4" w:themeColor="accent1"/>
+        </w:rPr>
+        <w:t> : remove directory surpime des dossiers</w:t>
+      </w:r>
+      <w:r>
+        <w:rPr>
+          <w:color w:val="4472C4" w:themeColor="accent1"/>
         </w:rPr>
         <w:t xml:space="preserve"> </w:t>
       </w:r>
       <w:r>
         <w:rPr>
-          <w:color w:val="0070C0"/>
-        </w:rPr>
-        <w:t>créer d’un répertoire sur ton dossier personnel (/home/user/test)</w:t>
-      </w:r>
-    </w:p>
-    <w:p>
-      <w:pPr>
-        <w:rPr>
-          <w:color w:val="0070C0"/>
-        </w:rPr>
-      </w:pPr>
-      <w:proofErr w:type="spellStart"/>
-      <w:proofErr w:type="gramStart"/>
-      <w:r>
-        <w:rPr>
-          <w:color w:val="0070C0"/>
-        </w:rPr>
-        <w:t>mkdir</w:t>
-      </w:r>
-      <w:proofErr w:type="spellEnd"/>
-      <w:r>
-        <w:rPr>
-          <w:color w:val="0070C0"/>
-        </w:rPr>
-        <w:t xml:space="preserve"> .</w:t>
-      </w:r>
-      <w:proofErr w:type="gramEnd"/>
-      <w:r>
-        <w:rPr>
-          <w:color w:val="0070C0"/>
-        </w:rPr>
-        <w:t>/test</w:t>
-      </w:r>
-      <w:r>
-        <w:rPr>
-          <w:color w:val="0070C0"/>
-        </w:rPr>
-        <w:t xml:space="preserve"> : </w:t>
-      </w:r>
-      <w:r>
-        <w:rPr>
-          <w:color w:val="0070C0"/>
-        </w:rPr>
-        <w:t xml:space="preserve">de créer un </w:t>
-      </w:r>
-      <w:proofErr w:type="spellStart"/>
-      <w:r>
-        <w:rPr>
-          <w:color w:val="0070C0"/>
-        </w:rPr>
-        <w:t>répetoire</w:t>
-      </w:r>
-      <w:proofErr w:type="spellEnd"/>
-      <w:r>
-        <w:rPr>
-          <w:color w:val="0070C0"/>
-        </w:rPr>
-        <w:t xml:space="preserve"> nommé test sur ton répertoire actuel</w:t>
-      </w:r>
-    </w:p>
-    <w:p>
-      <w:r>
-        <w:t xml:space="preserve">03. Quelle est la commande pour lister le contenu d’un </w:t>
-      </w:r>
-      <w:proofErr w:type="gramStart"/>
-      <w:r>
-        <w:t>répertoire?</w:t>
-      </w:r>
-      <w:proofErr w:type="gramEnd"/>
-      <w:r>
-        <w:t xml:space="preserve"> De quoi est-elle </w:t>
-      </w:r>
-      <w:proofErr w:type="gramStart"/>
-      <w:r>
-        <w:t>l’abréviation?</w:t>
-      </w:r>
-      <w:proofErr w:type="gramEnd"/>
-    </w:p>
-    <w:p>
-      <w:pPr>
-        <w:rPr>
-          <w:color w:val="0070C0"/>
-        </w:rPr>
-      </w:pPr>
-      <w:r>
-        <w:rPr>
-          <w:color w:val="0070C0"/>
-        </w:rPr>
-        <w:t xml:space="preserve">La commande est ls, son abréviation est </w:t>
-      </w:r>
-      <w:r>
-        <w:rPr>
-          <w:color w:val="0070C0"/>
-        </w:rPr>
-        <w:t>‘</w:t>
-      </w:r>
-      <w:proofErr w:type="spellStart"/>
-      <w:r>
-        <w:rPr>
-          <w:color w:val="0070C0"/>
-        </w:rPr>
-        <w:t>list</w:t>
-      </w:r>
-      <w:proofErr w:type="spellEnd"/>
-    </w:p>
-    <w:p>
-      <w:r>
-        <w:t xml:space="preserve">04. Comment passe-t-on une option à une </w:t>
-      </w:r>
-      <w:proofErr w:type="gramStart"/>
-      <w:r>
-        <w:t>commande?</w:t>
-      </w:r>
-      <w:proofErr w:type="gramEnd"/>
-    </w:p>
-    <w:p>
-      <w:pPr>
-        <w:rPr>
-          <w:color w:val="0070C0"/>
-        </w:rPr>
-      </w:pPr>
-      <w:r>
-        <w:rPr>
-          <w:color w:val="0070C0"/>
-        </w:rPr>
-        <w:t>-p</w:t>
-      </w:r>
-    </w:p>
-    <w:p>
-      <w:r>
-        <w:t xml:space="preserve">05. À quoi sert l’option -p de la commande </w:t>
-      </w:r>
-      <w:proofErr w:type="spellStart"/>
-      <w:proofErr w:type="gramStart"/>
-      <w:r>
-        <w:t>mkdir</w:t>
-      </w:r>
-      <w:proofErr w:type="spellEnd"/>
-      <w:r>
-        <w:t>?</w:t>
-      </w:r>
-      <w:proofErr w:type="gramEnd"/>
-      <w:r>
-        <w:t xml:space="preserve"> Vérifier en consultant le manuel de </w:t>
-      </w:r>
-      <w:proofErr w:type="spellStart"/>
-      <w:r>
-        <w:t>mkdir</w:t>
-      </w:r>
-      <w:proofErr w:type="spellEnd"/>
-    </w:p>
-    <w:p/>
+          <w:color w:val="4472C4" w:themeColor="accent1"/>
+        </w:rPr>
+        <w:t> </w:t>
+      </w:r>
+    </w:p>
+    <w:p>
+      <w:pPr>
+        <w:rPr>
+          <w:color w:val="000000" w:themeColor="text1"/>
+        </w:rPr>
+      </w:pPr>
+      <w:r>
+        <w:rPr>
+          <w:color w:val="000000" w:themeColor="text1"/>
+        </w:rPr>
+        <w:t xml:space="preserve">02. Quels dangers peuvent se présenter dans l’utilisation de ces </w:t>
+      </w:r>
+      <w:proofErr w:type="gramStart"/>
+      <w:r>
+        <w:rPr>
+          <w:color w:val="000000" w:themeColor="text1"/>
+        </w:rPr>
+        <w:t>commandes?</w:t>
+      </w:r>
+      <w:proofErr w:type="gramEnd"/>
+    </w:p>
+    <w:p>
+      <w:pPr>
+        <w:rPr>
+          <w:color w:val="4472C4" w:themeColor="accent1"/>
+        </w:rPr>
+      </w:pPr>
+      <w:r>
+        <w:rPr>
+          <w:color w:val="4472C4" w:themeColor="accent1"/>
+        </w:rPr>
+        <w:t>Perte de données</w:t>
+      </w:r>
+      <w:r>
+        <w:rPr>
+          <w:color w:val="4472C4" w:themeColor="accent1"/>
+        </w:rPr>
+        <w:t xml:space="preserve"> car si le fichier existe déjà il est ecrasé sans avertissement</w:t>
+      </w:r>
+      <w:r>
+        <w:rPr>
+          <w:color w:val="4472C4" w:themeColor="accent1"/>
+        </w:rPr>
+        <w:t xml:space="preserve"> + il est </w:t>
+      </w:r>
+      <w:proofErr w:type="gramStart"/>
+      <w:r>
+        <w:rPr>
+          <w:color w:val="4472C4" w:themeColor="accent1"/>
+        </w:rPr>
+        <w:t>supprimer</w:t>
+      </w:r>
+      <w:proofErr w:type="gramEnd"/>
+      <w:r>
+        <w:rPr>
+          <w:color w:val="4472C4" w:themeColor="accent1"/>
+        </w:rPr>
+        <w:t xml:space="preserve"> definitivement (pas de corbeille)</w:t>
+      </w:r>
+    </w:p>
+    <w:p>
+      <w:pPr>
+        <w:rPr>
+          <w:color w:val="000000" w:themeColor="text1"/>
+        </w:rPr>
+      </w:pPr>
+      <w:r>
+        <w:rPr>
+          <w:color w:val="000000" w:themeColor="text1"/>
+        </w:rPr>
+        <w:t xml:space="preserve">03. À quoi servent les options -i et -f de ces </w:t>
+      </w:r>
+      <w:proofErr w:type="gramStart"/>
+      <w:r>
+        <w:rPr>
+          <w:color w:val="000000" w:themeColor="text1"/>
+        </w:rPr>
+        <w:t>commandes?</w:t>
+      </w:r>
+      <w:proofErr w:type="gramEnd"/>
+    </w:p>
+    <w:p>
+      <w:pPr>
+        <w:rPr>
+          <w:color w:val="4472C4" w:themeColor="accent1"/>
+        </w:rPr>
+      </w:pPr>
+      <w:r>
+        <w:rPr>
+          <w:color w:val="4472C4" w:themeColor="accent1"/>
+        </w:rPr>
+        <w:t>-i : demande une confirmation avant d’ecraser</w:t>
+      </w:r>
+    </w:p>
+    <w:p>
+      <w:pPr>
+        <w:rPr>
+          <w:color w:val="4472C4" w:themeColor="accent1"/>
+        </w:rPr>
+      </w:pPr>
+      <w:r>
+        <w:rPr>
+          <w:color w:val="4472C4" w:themeColor="accent1"/>
+        </w:rPr>
+        <w:t xml:space="preserve">-f : force l’excution meme </w:t>
+      </w:r>
+      <w:proofErr w:type="gramStart"/>
+      <w:r>
+        <w:rPr>
+          <w:color w:val="4472C4" w:themeColor="accent1"/>
+        </w:rPr>
+        <w:t>si il</w:t>
+      </w:r>
+      <w:proofErr w:type="gramEnd"/>
+      <w:r>
+        <w:rPr>
+          <w:color w:val="4472C4" w:themeColor="accent1"/>
+        </w:rPr>
+        <w:t xml:space="preserve"> y a des erreurs ou avertissement</w:t>
+      </w:r>
+    </w:p>
+    <w:p>
+      <w:pPr>
+        <w:rPr>
+          <w:color w:val="000000" w:themeColor="text1"/>
+        </w:rPr>
+      </w:pPr>
+      <w:r>
+        <w:rPr>
+          <w:color w:val="000000" w:themeColor="text1"/>
+        </w:rPr>
+        <w:t>04. Que permet de faire la commande alias rm=’rm -i</w:t>
+      </w:r>
+      <w:proofErr w:type="gramStart"/>
+      <w:r>
+        <w:rPr>
+          <w:color w:val="000000" w:themeColor="text1"/>
+        </w:rPr>
+        <w:t>’?</w:t>
+      </w:r>
+      <w:proofErr w:type="gramEnd"/>
+      <w:r>
+        <w:rPr>
+          <w:color w:val="000000" w:themeColor="text1"/>
+        </w:rPr>
+        <w:t xml:space="preserve"> Et la commande type rm </w:t>
+      </w:r>
+      <w:proofErr w:type="gramStart"/>
+      <w:r>
+        <w:rPr>
+          <w:color w:val="000000" w:themeColor="text1"/>
+        </w:rPr>
+        <w:t>ensuite?</w:t>
+      </w:r>
+      <w:proofErr w:type="gramEnd"/>
+    </w:p>
+    <w:p>
+      <w:pPr>
+        <w:rPr>
+          <w:color w:val="4472C4" w:themeColor="accent1"/>
+        </w:rPr>
+      </w:pPr>
+      <w:proofErr w:type="gramStart"/>
+      <w:r>
+        <w:rPr>
+          <w:color w:val="4472C4" w:themeColor="accent1"/>
+        </w:rPr>
+        <w:t>alias</w:t>
+      </w:r>
+      <w:proofErr w:type="gramEnd"/>
+      <w:r>
+        <w:rPr>
+          <w:color w:val="4472C4" w:themeColor="accent1"/>
+        </w:rPr>
+        <w:t xml:space="preserve"> permet de créer </w:t>
+      </w:r>
+      <w:r>
+        <w:rPr>
+          <w:color w:val="4472C4" w:themeColor="accent1"/>
+        </w:rPr>
+        <w:t>un raccourci de commande personnalisé.</w:t>
+      </w:r>
+    </w:p>
+    <w:p>
+      <w:pPr>
+        <w:rPr>
+          <w:color w:val="4472C4" w:themeColor="accent1"/>
+        </w:rPr>
+      </w:pPr>
+      <w:proofErr w:type="gramStart"/>
+      <w:r>
+        <w:rPr>
+          <w:color w:val="4472C4" w:themeColor="accent1"/>
+        </w:rPr>
+        <w:t>type</w:t>
+      </w:r>
+      <w:proofErr w:type="gramEnd"/>
+      <w:r>
+        <w:rPr>
+          <w:color w:val="4472C4" w:themeColor="accent1"/>
+        </w:rPr>
+        <w:t xml:space="preserve"> </w:t>
+      </w:r>
+      <w:r>
+        <w:rPr>
+          <w:color w:val="4472C4" w:themeColor="accent1"/>
+        </w:rPr>
+        <w:t>Sert à savoir ce qu’est exactement la commande</w:t>
+      </w:r>
+    </w:p>
+    <w:p>
+      <w:pPr>
+        <w:rPr>
+          <w:color w:val="000000" w:themeColor="text1"/>
+        </w:rPr>
+      </w:pPr>
+    </w:p>
     <w:sectPr>
       <w:pgSz w:w="11906" w:h="16838"/>
       <w:pgMar w:top="1417" w:right="1417" w:bottom="1417" w:left="1417" w:header="708" w:footer="708" w:gutter="0"/>

</xml_diff>